<commit_message>
Prueba de modificación de archivo.
</commit_message>
<xml_diff>
--- a/Anteproyectos2021/AnterproyectoTesis_UavsTermoG_07032021.docx
+++ b/Anteproyectos2021/AnterproyectoTesis_UavsTermoG_07032021.docx
@@ -21,6 +21,28 @@
           <w:szCs w:val="24"/>
         </w:rPr>
       </w:pPr>
+      <w:r>
+        <w:rPr>
+          <w:rFonts w:ascii="Times New Roman" w:eastAsia="Arial" w:hAnsi="Times New Roman" w:cs="Times New Roman"/>
+          <w:b/>
+          <w:color w:val="000000"/>
+          <w:sz w:val="24"/>
+          <w:szCs w:val="24"/>
+        </w:rPr>
+        <w:t xml:space="preserve">Cambio </w:t>
+      </w:r>
+      <w:proofErr w:type="spellStart"/>
+      <w:r>
+        <w:rPr>
+          <w:rFonts w:ascii="Times New Roman" w:eastAsia="Arial" w:hAnsi="Times New Roman" w:cs="Times New Roman"/>
+          <w:b/>
+          <w:color w:val="000000"/>
+          <w:sz w:val="24"/>
+          <w:szCs w:val="24"/>
+        </w:rPr>
+        <w:t>git</w:t>
+      </w:r>
+      <w:proofErr w:type="spellEnd"/>
     </w:p>
     <w:p>
       <w:pPr>
@@ -55,6 +77,8 @@
       <w:pPr>
         <w:jc w:val="center"/>
       </w:pPr>
+      <w:bookmarkStart w:id="0" w:name="_GoBack"/>
+      <w:bookmarkEnd w:id="0"/>
     </w:p>
     <w:p>
       <w:pPr>
@@ -255,112 +279,64 @@
           <w:sz w:val="24"/>
           <w:szCs w:val="24"/>
         </w:rPr>
-        <w:t>/m2 de irradiación solar. A esto se suma la gran oportunid</w:t>
-      </w:r>
-      <w:r>
-        <w:rPr>
-          <w:rFonts w:ascii="Times New Roman" w:eastAsia="Arial" w:hAnsi="Times New Roman" w:cs="Times New Roman"/>
-          <w:sz w:val="24"/>
-          <w:szCs w:val="24"/>
-        </w:rPr>
-        <w:t>ad estar en el rango del trópico que define a Colombia sin comportamientos de clima estacionario, que resulta en una generación de energía por paneles fotovoltaicos con regularidad todos lo meses del año.</w:t>
-      </w:r>
-    </w:p>
-    <w:p>
-      <w:pPr>
-        <w:spacing w:line="480" w:lineRule="auto"/>
-        <w:ind w:firstLine="720"/>
-        <w:rPr>
-          <w:rFonts w:ascii="Times New Roman" w:eastAsia="Arial" w:hAnsi="Times New Roman" w:cs="Times New Roman"/>
-          <w:sz w:val="24"/>
-          <w:szCs w:val="24"/>
-        </w:rPr>
-      </w:pPr>
-      <w:r>
-        <w:rPr>
-          <w:rFonts w:ascii="Times New Roman" w:eastAsia="Arial" w:hAnsi="Times New Roman" w:cs="Times New Roman"/>
-          <w:sz w:val="24"/>
-          <w:szCs w:val="24"/>
-        </w:rPr>
-        <w:t>La UPME también indica que el 88,3% de proyectos pr</w:t>
-      </w:r>
-      <w:r>
-        <w:rPr>
-          <w:rFonts w:ascii="Times New Roman" w:eastAsia="Arial" w:hAnsi="Times New Roman" w:cs="Times New Roman"/>
-          <w:sz w:val="24"/>
-          <w:szCs w:val="24"/>
-        </w:rPr>
-        <w:t>esentados para generación de energía tiene que ver con el recurso solar, en donde 9 de cada 10 iniciativas contienen paneles solares (El tiempo, 2017). Además, con los beneficios tributarios de la ley 1715 del 2014, establece crecimientos enormes en este m</w:t>
-      </w:r>
-      <w:r>
-        <w:rPr>
-          <w:rFonts w:ascii="Times New Roman" w:eastAsia="Arial" w:hAnsi="Times New Roman" w:cs="Times New Roman"/>
-          <w:sz w:val="24"/>
-          <w:szCs w:val="24"/>
-        </w:rPr>
-        <w:t>ercado de energías no convencionales y estimaciones del ministerio de minas y energía que para antes de 2030 el 10% del consumo eléctrico del país debe de provenir de capacidad instalada fotovoltaica.</w:t>
-      </w:r>
-    </w:p>
-    <w:p>
-      <w:pPr>
-        <w:spacing w:line="480" w:lineRule="auto"/>
-        <w:ind w:firstLine="720"/>
-        <w:rPr>
-          <w:rFonts w:ascii="Times New Roman" w:eastAsia="Arial" w:hAnsi="Times New Roman" w:cs="Times New Roman"/>
-          <w:sz w:val="24"/>
-          <w:szCs w:val="24"/>
-        </w:rPr>
-      </w:pPr>
-      <w:r>
-        <w:rPr>
-          <w:rFonts w:ascii="Times New Roman" w:eastAsia="Arial" w:hAnsi="Times New Roman" w:cs="Times New Roman"/>
-          <w:sz w:val="24"/>
-          <w:szCs w:val="24"/>
-        </w:rPr>
-        <w:t>Lo anterior, nos presenta un escenario favorable para l</w:t>
-      </w:r>
-      <w:r>
-        <w:rPr>
-          <w:rFonts w:ascii="Times New Roman" w:eastAsia="Arial" w:hAnsi="Times New Roman" w:cs="Times New Roman"/>
-          <w:sz w:val="24"/>
-          <w:szCs w:val="24"/>
-        </w:rPr>
-        <w:t>a inversión público/privada de instalaciones generadoras de energía solar. Impulsando la convergencia del impacto positivo social, amigable con el medio ambiente y de rentabilidad económica. En este último punto, el retorno del gasto se encuentra en promed</w:t>
-      </w:r>
-      <w:r>
-        <w:rPr>
-          <w:rFonts w:ascii="Times New Roman" w:eastAsia="Arial" w:hAnsi="Times New Roman" w:cs="Times New Roman"/>
-          <w:sz w:val="24"/>
-          <w:szCs w:val="24"/>
-        </w:rPr>
-        <w:t>io entre 5 a 7 años, con un tiempo de vida útil de aproximadamente 25 años, es decir, las proyecciones de ganancias son regularmente a 18 años en operación óptima.</w:t>
-      </w:r>
-    </w:p>
-    <w:p>
-      <w:pPr>
-        <w:spacing w:line="480" w:lineRule="auto"/>
-        <w:ind w:firstLine="720"/>
-        <w:rPr>
-          <w:rFonts w:ascii="Times New Roman" w:eastAsia="Arial" w:hAnsi="Times New Roman" w:cs="Times New Roman"/>
-          <w:sz w:val="24"/>
-          <w:szCs w:val="24"/>
-        </w:rPr>
-      </w:pPr>
-      <w:r>
-        <w:rPr>
-          <w:rFonts w:ascii="Times New Roman" w:eastAsia="Arial" w:hAnsi="Times New Roman" w:cs="Times New Roman"/>
-          <w:sz w:val="24"/>
-          <w:szCs w:val="24"/>
-        </w:rPr>
-        <w:t>Los mantenimientos a estas instalaciones son un punto crítico y fundamental para cumplir las</w:t>
-      </w:r>
-      <w:r>
-        <w:rPr>
-          <w:rFonts w:ascii="Times New Roman" w:eastAsia="Arial" w:hAnsi="Times New Roman" w:cs="Times New Roman"/>
-          <w:sz w:val="24"/>
-          <w:szCs w:val="24"/>
-        </w:rPr>
-        <w:t xml:space="preserve"> proyecciones económicas y retornar lo esperado por el inversionista. Estos alargan la vida útil y disminuyen los riesgos de daños o posibles pérdidas de componentes del sistema. Por </w:t>
+        <w:t>/m2 de irradiación solar. A esto se suma la gran oportunidad estar en el rango del trópico que define a Colombia sin comportamientos de clima estacionario, que resulta en una generación de energía por paneles fotovoltaicos con regularidad todos lo meses del año.</w:t>
+      </w:r>
+    </w:p>
+    <w:p>
+      <w:pPr>
+        <w:spacing w:line="480" w:lineRule="auto"/>
+        <w:ind w:firstLine="720"/>
+        <w:rPr>
+          <w:rFonts w:ascii="Times New Roman" w:eastAsia="Arial" w:hAnsi="Times New Roman" w:cs="Times New Roman"/>
+          <w:sz w:val="24"/>
+          <w:szCs w:val="24"/>
+        </w:rPr>
+      </w:pPr>
+      <w:r>
+        <w:rPr>
+          <w:rFonts w:ascii="Times New Roman" w:eastAsia="Arial" w:hAnsi="Times New Roman" w:cs="Times New Roman"/>
+          <w:sz w:val="24"/>
+          <w:szCs w:val="24"/>
+        </w:rPr>
+        <w:t>La UPME también indica que el 88,3% de proyectos presentados para generación de energía tiene que ver con el recurso solar, en donde 9 de cada 10 iniciativas contienen paneles solares (El tiempo, 2017). Además, con los beneficios tributarios de la ley 1715 del 2014, establece crecimientos enormes en este mercado de energías no convencionales y estimaciones del ministerio de minas y energía que para antes de 2030 el 10% del consumo eléctrico del país debe de provenir de capacidad instalada fotovoltaica.</w:t>
+      </w:r>
+    </w:p>
+    <w:p>
+      <w:pPr>
+        <w:spacing w:line="480" w:lineRule="auto"/>
+        <w:ind w:firstLine="720"/>
+        <w:rPr>
+          <w:rFonts w:ascii="Times New Roman" w:eastAsia="Arial" w:hAnsi="Times New Roman" w:cs="Times New Roman"/>
+          <w:sz w:val="24"/>
+          <w:szCs w:val="24"/>
+        </w:rPr>
+      </w:pPr>
+      <w:r>
+        <w:rPr>
+          <w:rFonts w:ascii="Times New Roman" w:eastAsia="Arial" w:hAnsi="Times New Roman" w:cs="Times New Roman"/>
+          <w:sz w:val="24"/>
+          <w:szCs w:val="24"/>
+        </w:rPr>
+        <w:t>Lo anterior, nos presenta un escenario favorable para la inversión público/privada de instalaciones generadoras de energía solar. Impulsando la convergencia del impacto positivo social, amigable con el medio ambiente y de rentabilidad económica. En este último punto, el retorno del gasto se encuentra en promedio entre 5 a 7 años, con un tiempo de vida útil de aproximadamente 25 años, es decir, las proyecciones de ganancias son regularmente a 18 años en operación óptima.</w:t>
+      </w:r>
+    </w:p>
+    <w:p>
+      <w:pPr>
+        <w:spacing w:line="480" w:lineRule="auto"/>
+        <w:ind w:firstLine="720"/>
+        <w:rPr>
+          <w:rFonts w:ascii="Times New Roman" w:eastAsia="Arial" w:hAnsi="Times New Roman" w:cs="Times New Roman"/>
+          <w:sz w:val="24"/>
+          <w:szCs w:val="24"/>
+        </w:rPr>
+      </w:pPr>
+      <w:r>
+        <w:rPr>
+          <w:rFonts w:ascii="Times New Roman" w:eastAsia="Arial" w:hAnsi="Times New Roman" w:cs="Times New Roman"/>
+          <w:sz w:val="24"/>
+          <w:szCs w:val="24"/>
+        </w:rPr>
+        <w:t xml:space="preserve">Los mantenimientos a estas instalaciones son un punto crítico y fundamental para cumplir las proyecciones económicas y retornar lo esperado por el inversionista. Estos alargan la vida útil y disminuyen los riesgos de daños o posibles pérdidas de componentes del sistema. Por </w:t>
       </w:r>
       <w:r>
         <w:rPr>
@@ -369,58 +345,26 @@
           <w:szCs w:val="24"/>
         </w:rPr>
         <w:lastRenderedPageBreak/>
-        <w:t>concepción, las instalaciones de paneles fotovoltaicos se encuentran en e</w:t>
-      </w:r>
-      <w:r>
-        <w:rPr>
-          <w:rFonts w:ascii="Times New Roman" w:eastAsia="Arial" w:hAnsi="Times New Roman" w:cs="Times New Roman"/>
-          <w:sz w:val="24"/>
-          <w:szCs w:val="24"/>
-        </w:rPr>
-        <w:t xml:space="preserve">xteriores con estructuras elevadas para poder aprovechar al máximo el recurso solar, esto significa inconvenientes al momento de prestar el servicio de mantenimiento. Por lo regular, los técnicos enfrentados a las labores de mantenimiento lo deben hacer a </w:t>
-      </w:r>
-      <w:r>
-        <w:rPr>
-          <w:rFonts w:ascii="Times New Roman" w:eastAsia="Arial" w:hAnsi="Times New Roman" w:cs="Times New Roman"/>
-          <w:sz w:val="24"/>
-          <w:szCs w:val="24"/>
-        </w:rPr>
-        <w:t>más de 1.5 m de altura con todos los riesgos asociados al trabajo en alturas, adicionando los riesgos en exteriores y eléctricos propios de labor. Por otro lado, se incrementa el valor del mantenimiento consecuencia de todos los parámetros que se debe esta</w:t>
-      </w:r>
-      <w:r>
-        <w:rPr>
-          <w:rFonts w:ascii="Times New Roman" w:eastAsia="Arial" w:hAnsi="Times New Roman" w:cs="Times New Roman"/>
-          <w:sz w:val="24"/>
-          <w:szCs w:val="24"/>
-        </w:rPr>
-        <w:t>blecer y cumplir para mitigar los riesgos de trabajar en alturas.</w:t>
-      </w:r>
-    </w:p>
-    <w:p>
-      <w:pPr>
-        <w:spacing w:line="480" w:lineRule="auto"/>
-        <w:ind w:firstLine="720"/>
-        <w:rPr>
-          <w:rFonts w:ascii="Times New Roman" w:eastAsia="Arial" w:hAnsi="Times New Roman" w:cs="Times New Roman"/>
-          <w:sz w:val="24"/>
-          <w:szCs w:val="24"/>
-        </w:rPr>
-      </w:pPr>
-      <w:r>
-        <w:rPr>
-          <w:rFonts w:ascii="Times New Roman" w:eastAsia="Arial" w:hAnsi="Times New Roman" w:cs="Times New Roman"/>
-          <w:sz w:val="24"/>
-          <w:szCs w:val="24"/>
-        </w:rPr>
-        <w:t>Otro factor a tener en cuenta es la ubicación geográfica al momento de prestar mantenimiento a instalaciones de paneles fotovoltaicos. Según ZNI (Zonas no interconectadas), hay 1710 localida</w:t>
-      </w:r>
-      <w:r>
-        <w:rPr>
-          <w:rFonts w:ascii="Times New Roman" w:eastAsia="Arial" w:hAnsi="Times New Roman" w:cs="Times New Roman"/>
-          <w:sz w:val="24"/>
-          <w:szCs w:val="24"/>
-        </w:rPr>
-        <w:t>des rurales no conectadas al sistema de interconexión eléctrica, lo que produce gastos adicionales para transportar al personal técnico y equipos a zonas alejadas del país.</w:t>
+        <w:t>concepción, las instalaciones de paneles fotovoltaicos se encuentran en exteriores con estructuras elevadas para poder aprovechar al máximo el recurso solar, esto significa inconvenientes al momento de prestar el servicio de mantenimiento. Por lo regular, los técnicos enfrentados a las labores de mantenimiento lo deben hacer a más de 1.5 m de altura con todos los riesgos asociados al trabajo en alturas, adicionando los riesgos en exteriores y eléctricos propios de labor. Por otro lado, se incrementa el valor del mantenimiento consecuencia de todos los parámetros que se debe establecer y cumplir para mitigar los riesgos de trabajar en alturas.</w:t>
+      </w:r>
+    </w:p>
+    <w:p>
+      <w:pPr>
+        <w:spacing w:line="480" w:lineRule="auto"/>
+        <w:ind w:firstLine="720"/>
+        <w:rPr>
+          <w:rFonts w:ascii="Times New Roman" w:eastAsia="Arial" w:hAnsi="Times New Roman" w:cs="Times New Roman"/>
+          <w:sz w:val="24"/>
+          <w:szCs w:val="24"/>
+        </w:rPr>
+      </w:pPr>
+      <w:r>
+        <w:rPr>
+          <w:rFonts w:ascii="Times New Roman" w:eastAsia="Arial" w:hAnsi="Times New Roman" w:cs="Times New Roman"/>
+          <w:sz w:val="24"/>
+          <w:szCs w:val="24"/>
+        </w:rPr>
+        <w:t>Otro factor a tener en cuenta es la ubicación geográfica al momento de prestar mantenimiento a instalaciones de paneles fotovoltaicos. Según ZNI (Zonas no interconectadas), hay 1710 localidades rurales no conectadas al sistema de interconexión eléctrica, lo que produce gastos adicionales para transportar al personal técnico y equipos a zonas alejadas del país.</w:t>
       </w:r>
     </w:p>
     <w:p>
@@ -573,23 +517,7 @@
           <w:sz w:val="24"/>
           <w:szCs w:val="24"/>
         </w:rPr>
-        <w:t>Los mantenimientos de las instalaciones del panel fotovo</w:t>
-      </w:r>
-      <w:r>
-        <w:rPr>
-          <w:rFonts w:ascii="Times New Roman" w:eastAsia="Arial" w:hAnsi="Times New Roman" w:cs="Times New Roman"/>
-          <w:sz w:val="24"/>
-          <w:szCs w:val="24"/>
-        </w:rPr>
-        <w:t xml:space="preserve">ltaico son claves para reducir los riesgos de daños, alargar la vida útil y sostener las proyecciones de generación de energía eléctrica, pero la ubicación locativa y geográfica hacen que esta labor sea peligrosa para el técnico y de alto gasto operativo, </w:t>
-      </w:r>
-      <w:r>
-        <w:rPr>
-          <w:rFonts w:ascii="Times New Roman" w:eastAsia="Arial" w:hAnsi="Times New Roman" w:cs="Times New Roman"/>
-          <w:sz w:val="24"/>
-          <w:szCs w:val="24"/>
-        </w:rPr>
-        <w:t>por tal motivo, se planteó la pregunta de investigación:</w:t>
+        <w:t>Los mantenimientos de las instalaciones del panel fotovoltaico son claves para reducir los riesgos de daños, alargar la vida útil y sostener las proyecciones de generación de energía eléctrica, pero la ubicación locativa y geográfica hacen que esta labor sea peligrosa para el técnico y de alto gasto operativo, por tal motivo, se planteó la pregunta de investigación:</w:t>
       </w:r>
     </w:p>
     <w:p>
@@ -648,15 +576,7 @@
           <w:sz w:val="24"/>
           <w:szCs w:val="24"/>
         </w:rPr>
-        <w:t>¿Qué análisis se deben tener en cuenta antes de la planeación de las</w:t>
-      </w:r>
-      <w:r>
-        <w:rPr>
-          <w:rFonts w:ascii="Times New Roman" w:eastAsia="Arial" w:hAnsi="Times New Roman" w:cs="Times New Roman"/>
-          <w:sz w:val="24"/>
-          <w:szCs w:val="24"/>
-        </w:rPr>
-        <w:t xml:space="preserve"> labores de mantenimiento, asegurando su eficiencia?</w:t>
+        <w:t>¿Qué análisis se deben tener en cuenta antes de la planeación de las labores de mantenimiento, asegurando su eficiencia?</w:t>
       </w:r>
     </w:p>
     <w:p>
@@ -1073,23 +993,7 @@
           <w:sz w:val="24"/>
           <w:szCs w:val="24"/>
         </w:rPr>
-        <w:t>El mantenimi</w:t>
-      </w:r>
-      <w:r>
-        <w:rPr>
-          <w:rFonts w:ascii="Times New Roman" w:eastAsia="Arial" w:hAnsi="Times New Roman" w:cs="Times New Roman"/>
-          <w:sz w:val="24"/>
-          <w:szCs w:val="24"/>
-        </w:rPr>
-        <w:t>ento de estos equipos es indispensable ya que su vida útil se extiende y reducen los riesgos de pérdidas o daños en el sistema. De ahí también se promueve un impacto positivo con el medio ambiente y por su ubicación geográfica, Colombia es una zona donde s</w:t>
-      </w:r>
-      <w:r>
-        <w:rPr>
-          <w:rFonts w:ascii="Times New Roman" w:eastAsia="Arial" w:hAnsi="Times New Roman" w:cs="Times New Roman"/>
-          <w:sz w:val="24"/>
-          <w:szCs w:val="24"/>
-        </w:rPr>
-        <w:t>e puede aprovechar el recurso solar generando una rentabilidad económica.</w:t>
+        <w:t>El mantenimiento de estos equipos es indispensable ya que su vida útil se extiende y reducen los riesgos de pérdidas o daños en el sistema. De ahí también se promueve un impacto positivo con el medio ambiente y por su ubicación geográfica, Colombia es una zona donde se puede aprovechar el recurso solar generando una rentabilidad económica.</w:t>
       </w:r>
     </w:p>
     <w:p>
@@ -1108,15 +1012,7 @@
           <w:sz w:val="24"/>
           <w:szCs w:val="24"/>
         </w:rPr>
-        <w:t>Por otro lado, con la ayuda de un Vehículo Aéreo no Tripulado se está eliminando todos los riesgos involucrados al trabajo en alturas y el acceso a zonas difíciles por parte del pers</w:t>
-      </w:r>
-      <w:r>
-        <w:rPr>
-          <w:rFonts w:ascii="Times New Roman" w:eastAsia="Arial" w:hAnsi="Times New Roman" w:cs="Times New Roman"/>
-          <w:sz w:val="24"/>
-          <w:szCs w:val="24"/>
-        </w:rPr>
-        <w:t>onal aportando a un ahorro significativo de gastos logísticos que involucran estas labores.</w:t>
+        <w:t>Por otro lado, con la ayuda de un Vehículo Aéreo no Tripulado se está eliminando todos los riesgos involucrados al trabajo en alturas y el acceso a zonas difíciles por parte del personal aportando a un ahorro significativo de gastos logísticos que involucran estas labores.</w:t>
       </w:r>
     </w:p>
     <w:p>
@@ -1259,17 +1155,7 @@
           <w:sz w:val="24"/>
           <w:szCs w:val="24"/>
         </w:rPr>
-        <w:t>Desarrollar un prototipo para la toma de imágenes termográficas implementando tecnología UAVs (vehículo volador no tripulado) aplicado en las instalaciones de paneles fotovoltaicos con el fin de minimizar los tiempos de captación de re</w:t>
-      </w:r>
-      <w:bookmarkStart w:id="0" w:name="_GoBack"/>
-      <w:bookmarkEnd w:id="0"/>
-      <w:r>
-        <w:rPr>
-          <w:rFonts w:ascii="Times New Roman" w:eastAsia="Arial" w:hAnsi="Times New Roman" w:cs="Times New Roman"/>
-          <w:sz w:val="24"/>
-          <w:szCs w:val="24"/>
-        </w:rPr>
-        <w:t>gistros y costos de operación en los mantenimientos predictivos. Éste proyecto se puede separar en los siguientes objetivos específicos:</w:t>
+        <w:t>Desarrollar un prototipo para la toma de imágenes termográficas implementando tecnología UAVs (vehículo volador no tripulado) aplicado en las instalaciones de paneles fotovoltaicos con el fin de minimizar los tiempos de captación de registros y costos de operación en los mantenimientos predictivos. Éste proyecto se puede separar en los siguientes objetivos específicos:</w:t>
       </w:r>
     </w:p>
     <w:p>
@@ -1293,23 +1179,7 @@
           <w:sz w:val="24"/>
           <w:szCs w:val="24"/>
         </w:rPr>
-        <w:t xml:space="preserve">Realizar un diagnóstico tecnológico frente a la captación </w:t>
-      </w:r>
-      <w:r>
-        <w:rPr>
-          <w:rFonts w:ascii="Times New Roman" w:eastAsia="Arial" w:hAnsi="Times New Roman" w:cs="Times New Roman"/>
-          <w:sz w:val="24"/>
-          <w:szCs w:val="24"/>
-        </w:rPr>
-        <w:t xml:space="preserve">de información de valor para el </w:t>
-      </w:r>
-      <w:r>
-        <w:rPr>
-          <w:rFonts w:ascii="Times New Roman" w:eastAsia="Arial" w:hAnsi="Times New Roman" w:cs="Times New Roman"/>
-          <w:sz w:val="24"/>
-          <w:szCs w:val="24"/>
-        </w:rPr>
-        <w:t>desarrollo del mantenimiento predictivo en las instalaciones de paneles fotovoltaicos.</w:t>
+        <w:t>Realizar un diagnóstico tecnológico frente a la captación de información de valor para el desarrollo del mantenimiento predictivo en las instalaciones de paneles fotovoltaicos.</w:t>
       </w:r>
     </w:p>
     <w:p>
@@ -1475,6 +1345,7 @@
         <w:docPartUnique/>
       </w:docPartObj>
     </w:sdtPr>
+    <w:sdtEndPr/>
     <w:sdtContent>
       <w:p>
         <w:pPr>

</xml_diff>